<commit_message>
completed upload file before exception and logging
</commit_message>
<xml_diff>
--- a/SOPManagement/Content/DocFiles/SOPTemp.docx
+++ b/SOPManagement/Content/DocFiles/SOPTemp.docx
@@ -457,9 +457,6 @@
             <w:pPr>
               <w:jc w:val="center"/>
             </w:pPr>
-            <w:r>
-              <w:t>aaa</w:t>
-            </w:r>
           </w:p>
         </w:tc>
         <w:tc>
@@ -476,240 +473,6 @@
             <w:pPr>
               <w:jc w:val="center"/>
             </w:pPr>
-            <w:r>
-              <w:t>taaaa</w:t>
-            </w:r>
-          </w:p>
-        </w:tc>
-        <w:tc>
-          <w:tcPr>
-            <w:tcW w:w="2610" w:type="dxa"/>
-            <w:tcBorders>
-              <w:top w:val="single" w:sz="4" w:space="0" w:color="2C2C2C" w:themeColor="text1"/>
-              <w:left w:val="single" w:sz="4" w:space="0" w:color="2C2C2C" w:themeColor="text1"/>
-              <w:bottom w:val="single" w:sz="4" w:space="0" w:color="2C2C2C" w:themeColor="text1"/>
-              <w:right w:val="single" w:sz="4" w:space="0" w:color="2C2C2C" w:themeColor="text1"/>
-            </w:tcBorders>
-            <w:vAlign w:val="center"/>
-          </w:tcPr>
-          <w:p>
-            <w:pPr>
-              <w:jc w:val="center"/>
-            </w:pPr>
-          </w:p>
-        </w:tc>
-        <w:tc>
-          <w:tcPr>
-            <w:tcW w:w="1795" w:type="dxa"/>
-            <w:tcBorders>
-              <w:top w:val="single" w:sz="4" w:space="0" w:color="2C2C2C" w:themeColor="text1"/>
-              <w:left w:val="single" w:sz="4" w:space="0" w:color="2C2C2C" w:themeColor="text1"/>
-              <w:bottom w:val="single" w:sz="4" w:space="0" w:color="2C2C2C" w:themeColor="text1"/>
-              <w:right w:val="nil"/>
-            </w:tcBorders>
-            <w:vAlign w:val="center"/>
-          </w:tcPr>
-          <w:p>
-            <w:pPr>
-              <w:jc w:val="center"/>
-            </w:pPr>
-          </w:p>
-        </w:tc>
-      </w:tr>
-      <w:tr>
-        <w:trPr>
-          <w:trHeight w:val="266"/>
-        </w:trPr>
-        <w:tc>
-          <w:tcPr>
-            <w:tcW w:w="2425" w:type="dxa"/>
-            <w:tcBorders>
-              <w:top w:val="single" w:sz="4" w:space="0" w:color="2C2C2C" w:themeColor="text1"/>
-              <w:left w:val="nil"/>
-              <w:bottom w:val="single" w:sz="4" w:space="0" w:color="2C2C2C" w:themeColor="text1"/>
-              <w:right w:val="single" w:sz="4" w:space="0" w:color="2C2C2C" w:themeColor="text1"/>
-            </w:tcBorders>
-          </w:tcPr>
-          <w:p>
-            <w:pPr>
-              <w:jc w:val="center"/>
-            </w:pPr>
-            <w:r>
-              <w:t>bbb</w:t>
-            </w:r>
-          </w:p>
-        </w:tc>
-        <w:tc>
-          <w:tcPr>
-            <w:tcW w:w="2520" w:type="dxa"/>
-            <w:tcBorders>
-              <w:top w:val="single" w:sz="4" w:space="0" w:color="2C2C2C" w:themeColor="text1"/>
-              <w:left w:val="single" w:sz="4" w:space="0" w:color="2C2C2C" w:themeColor="text1"/>
-              <w:bottom w:val="single" w:sz="4" w:space="0" w:color="2C2C2C" w:themeColor="text1"/>
-              <w:right w:val="single" w:sz="4" w:space="0" w:color="2C2C2C" w:themeColor="text1"/>
-            </w:tcBorders>
-          </w:tcPr>
-          <w:p>
-            <w:pPr>
-              <w:jc w:val="center"/>
-            </w:pPr>
-            <w:r>
-              <w:t>tccc</w:t>
-            </w:r>
-          </w:p>
-        </w:tc>
-        <w:tc>
-          <w:tcPr>
-            <w:tcW w:w="2610" w:type="dxa"/>
-            <w:tcBorders>
-              <w:top w:val="single" w:sz="4" w:space="0" w:color="2C2C2C" w:themeColor="text1"/>
-              <w:left w:val="single" w:sz="4" w:space="0" w:color="2C2C2C" w:themeColor="text1"/>
-              <w:bottom w:val="single" w:sz="4" w:space="0" w:color="2C2C2C" w:themeColor="text1"/>
-              <w:right w:val="single" w:sz="4" w:space="0" w:color="2C2C2C" w:themeColor="text1"/>
-            </w:tcBorders>
-            <w:vAlign w:val="center"/>
-          </w:tcPr>
-          <w:p>
-            <w:pPr>
-              <w:jc w:val="center"/>
-            </w:pPr>
-          </w:p>
-        </w:tc>
-        <w:tc>
-          <w:tcPr>
-            <w:tcW w:w="1795" w:type="dxa"/>
-            <w:tcBorders>
-              <w:top w:val="single" w:sz="4" w:space="0" w:color="2C2C2C" w:themeColor="text1"/>
-              <w:left w:val="single" w:sz="4" w:space="0" w:color="2C2C2C" w:themeColor="text1"/>
-              <w:bottom w:val="single" w:sz="4" w:space="0" w:color="2C2C2C" w:themeColor="text1"/>
-              <w:right w:val="nil"/>
-            </w:tcBorders>
-            <w:vAlign w:val="center"/>
-          </w:tcPr>
-          <w:p>
-            <w:pPr>
-              <w:jc w:val="center"/>
-            </w:pPr>
-          </w:p>
-        </w:tc>
-      </w:tr>
-      <w:tr>
-        <w:trPr>
-          <w:trHeight w:val="266"/>
-        </w:trPr>
-        <w:tc>
-          <w:tcPr>
-            <w:tcW w:w="2425" w:type="dxa"/>
-            <w:tcBorders>
-              <w:top w:val="single" w:sz="4" w:space="0" w:color="2C2C2C" w:themeColor="text1"/>
-              <w:left w:val="nil"/>
-              <w:bottom w:val="single" w:sz="4" w:space="0" w:color="2C2C2C" w:themeColor="text1"/>
-              <w:right w:val="single" w:sz="4" w:space="0" w:color="2C2C2C" w:themeColor="text1"/>
-            </w:tcBorders>
-          </w:tcPr>
-          <w:p>
-            <w:pPr>
-              <w:jc w:val="center"/>
-            </w:pPr>
-            <w:r>
-              <w:t>ccc</w:t>
-            </w:r>
-          </w:p>
-        </w:tc>
-        <w:tc>
-          <w:tcPr>
-            <w:tcW w:w="2520" w:type="dxa"/>
-            <w:tcBorders>
-              <w:top w:val="single" w:sz="4" w:space="0" w:color="2C2C2C" w:themeColor="text1"/>
-              <w:left w:val="single" w:sz="4" w:space="0" w:color="2C2C2C" w:themeColor="text1"/>
-              <w:bottom w:val="single" w:sz="4" w:space="0" w:color="2C2C2C" w:themeColor="text1"/>
-              <w:right w:val="single" w:sz="4" w:space="0" w:color="2C2C2C" w:themeColor="text1"/>
-            </w:tcBorders>
-          </w:tcPr>
-          <w:p>
-            <w:pPr>
-              <w:jc w:val="center"/>
-            </w:pPr>
-            <w:r>
-              <w:t>tccc</w:t>
-            </w:r>
-          </w:p>
-        </w:tc>
-        <w:tc>
-          <w:tcPr>
-            <w:tcW w:w="2610" w:type="dxa"/>
-            <w:tcBorders>
-              <w:top w:val="single" w:sz="4" w:space="0" w:color="2C2C2C" w:themeColor="text1"/>
-              <w:left w:val="single" w:sz="4" w:space="0" w:color="2C2C2C" w:themeColor="text1"/>
-              <w:bottom w:val="single" w:sz="4" w:space="0" w:color="2C2C2C" w:themeColor="text1"/>
-              <w:right w:val="single" w:sz="4" w:space="0" w:color="2C2C2C" w:themeColor="text1"/>
-            </w:tcBorders>
-            <w:vAlign w:val="center"/>
-          </w:tcPr>
-          <w:p>
-            <w:pPr>
-              <w:jc w:val="center"/>
-            </w:pPr>
-          </w:p>
-        </w:tc>
-        <w:tc>
-          <w:tcPr>
-            <w:tcW w:w="1795" w:type="dxa"/>
-            <w:tcBorders>
-              <w:top w:val="single" w:sz="4" w:space="0" w:color="2C2C2C" w:themeColor="text1"/>
-              <w:left w:val="single" w:sz="4" w:space="0" w:color="2C2C2C" w:themeColor="text1"/>
-              <w:bottom w:val="single" w:sz="4" w:space="0" w:color="2C2C2C" w:themeColor="text1"/>
-              <w:right w:val="nil"/>
-            </w:tcBorders>
-            <w:vAlign w:val="center"/>
-          </w:tcPr>
-          <w:p>
-            <w:pPr>
-              <w:jc w:val="center"/>
-            </w:pPr>
-          </w:p>
-        </w:tc>
-      </w:tr>
-      <w:tr>
-        <w:trPr>
-          <w:trHeight w:val="266"/>
-        </w:trPr>
-        <w:tc>
-          <w:tcPr>
-            <w:tcW w:w="2425" w:type="dxa"/>
-            <w:tcBorders>
-              <w:top w:val="single" w:sz="4" w:space="0" w:color="2C2C2C" w:themeColor="text1"/>
-              <w:left w:val="nil"/>
-              <w:bottom w:val="single" w:sz="4" w:space="0" w:color="2C2C2C" w:themeColor="text1"/>
-              <w:right w:val="single" w:sz="4" w:space="0" w:color="2C2C2C" w:themeColor="text1"/>
-            </w:tcBorders>
-          </w:tcPr>
-          <w:p>
-            <w:pPr>
-              <w:jc w:val="center"/>
-            </w:pPr>
-            <w:r>
-              <w:t>ddd</w:t>
-            </w:r>
-          </w:p>
-        </w:tc>
-        <w:tc>
-          <w:tcPr>
-            <w:tcW w:w="2520" w:type="dxa"/>
-            <w:tcBorders>
-              <w:top w:val="single" w:sz="4" w:space="0" w:color="2C2C2C" w:themeColor="text1"/>
-              <w:left w:val="single" w:sz="4" w:space="0" w:color="2C2C2C" w:themeColor="text1"/>
-              <w:bottom w:val="single" w:sz="4" w:space="0" w:color="2C2C2C" w:themeColor="text1"/>
-              <w:right w:val="single" w:sz="4" w:space="0" w:color="2C2C2C" w:themeColor="text1"/>
-            </w:tcBorders>
-          </w:tcPr>
-          <w:p>
-            <w:pPr>
-              <w:jc w:val="center"/>
-            </w:pPr>
-            <w:r>
-              <w:t>tddd</w:t>
-            </w:r>
           </w:p>
         </w:tc>
         <w:tc>
@@ -1083,6 +846,8 @@
           <w:szCs w:val="10"/>
         </w:rPr>
       </w:pPr>
+      <w:bookmarkStart w:id="1" w:name="_GoBack"/>
+      <w:bookmarkEnd w:id="1"/>
     </w:p>
     <w:p>
       <w:pPr>
@@ -1105,6 +870,7 @@
         <w:pStyle w:val="Heading1"/>
       </w:pPr>
       <w:r>
+        <w:lastRenderedPageBreak/>
         <w:t>1.0</w:t>
       </w:r>
       <w:r>
@@ -1529,9 +1295,6 @@
             <w:pPr>
               <w:jc w:val="center"/>
             </w:pPr>
-            <w:r>
-              <w:t>1.0</w:t>
-            </w:r>
           </w:p>
         </w:tc>
         <w:tc>
@@ -1542,9 +1305,6 @@
             <w:pPr>
               <w:jc w:val="center"/>
             </w:pPr>
-            <w:r>
-              <w:t>Test</w:t>
-            </w:r>
           </w:p>
         </w:tc>
         <w:tc>
@@ -1552,84 +1312,6 @@
             <w:tcW w:w="4860" w:type="dxa"/>
           </w:tcPr>
           <w:p/>
-        </w:tc>
-      </w:tr>
-      <w:tr>
-        <w:tc>
-          <w:tcPr>
-            <w:tcW w:w="1705" w:type="dxa"/>
-          </w:tcPr>
-          <w:p>
-            <w:pPr>
-              <w:jc w:val="center"/>
-            </w:pPr>
-            <w:r>
-              <w:t>2.0</w:t>
-            </w:r>
-          </w:p>
-        </w:tc>
-        <w:tc>
-          <w:tcPr>
-            <w:tcW w:w="2970" w:type="dxa"/>
-          </w:tcPr>
-          <w:p>
-            <w:pPr>
-              <w:jc w:val="center"/>
-            </w:pPr>
-            <w:r>
-              <w:t>test</w:t>
-            </w:r>
-          </w:p>
-        </w:tc>
-        <w:tc>
-          <w:tcPr>
-            <w:tcW w:w="4860" w:type="dxa"/>
-          </w:tcPr>
-          <w:p>
-            <w:r>
-              <w:t>test</w:t>
-            </w:r>
-          </w:p>
-        </w:tc>
-      </w:tr>
-      <w:tr>
-        <w:tc>
-          <w:tcPr>
-            <w:tcW w:w="1705" w:type="dxa"/>
-          </w:tcPr>
-          <w:p>
-            <w:pPr>
-              <w:jc w:val="center"/>
-            </w:pPr>
-            <w:r>
-              <w:t>3.0</w:t>
-            </w:r>
-          </w:p>
-        </w:tc>
-        <w:tc>
-          <w:tcPr>
-            <w:tcW w:w="2970" w:type="dxa"/>
-          </w:tcPr>
-          <w:p>
-            <w:pPr>
-              <w:jc w:val="center"/>
-            </w:pPr>
-            <w:r>
-              <w:t>ccc</w:t>
-            </w:r>
-          </w:p>
-        </w:tc>
-        <w:tc>
-          <w:tcPr>
-            <w:tcW w:w="4860" w:type="dxa"/>
-          </w:tcPr>
-          <w:p>
-            <w:r>
-              <w:t>dd</w:t>
-            </w:r>
-            <w:bookmarkStart w:id="1" w:name="_GoBack"/>
-            <w:bookmarkEnd w:id="1"/>
-          </w:p>
         </w:tc>
       </w:tr>
     </w:tbl>
@@ -4756,7 +4438,7 @@
 </file>
 
 <file path=customXml/itemProps2.xml><?xml version="1.0" encoding="utf-8"?>
-<ds:datastoreItem xmlns:ds="http://schemas.openxmlformats.org/officeDocument/2006/customXml" ds:itemID="{9EAAC670-C237-4783-9222-F332176709D3}">
+<ds:datastoreItem xmlns:ds="http://schemas.openxmlformats.org/officeDocument/2006/customXml" ds:itemID="{9D0F6E4C-6E27-41A2-94F5-5218008946B3}">
   <ds:schemaRefs>
     <ds:schemaRef ds:uri="http://schemas.openxmlformats.org/officeDocument/2006/bibliography"/>
   </ds:schemaRefs>

</xml_diff>